<commit_message>
revised user guide, make clear not to enter quotes in the command line
</commit_message>
<xml_diff>
--- a/User_guide.docx
+++ b/User_guide.docx
@@ -11,31 +11,7 @@
         <w:rPr>
           <w:rStyle w:val="StrongEmphasis"/>
         </w:rPr>
-        <w:t xml:space="preserve">Master Regulator Analysis for Cell </w:t>
-      </w:r>
-      <w:r>
-        <w:rPr>
-          <w:rStyle w:val="StrongEmphasis"/>
-        </w:rPr>
-        <w:t>Type/</w:t>
-      </w:r>
-      <w:r>
-        <w:rPr>
-          <w:rStyle w:val="StrongEmphasis"/>
-        </w:rPr>
-        <w:t>State/</w:t>
-      </w:r>
-      <w:r>
-        <w:rPr>
-          <w:rStyle w:val="StrongEmphasis"/>
-        </w:rPr>
-        <w:t>Phenotype</w:t>
-      </w:r>
-      <w:r>
-        <w:rPr>
-          <w:rStyle w:val="StrongEmphasis"/>
-        </w:rPr>
-        <w:t xml:space="preserve"> Conversion (Bulk RNA-Seq Data)</w:t>
+        <w:t>Master Regulator Analysis for Cell Type/State/Phenotype Conversion (Bulk RNA-Seq Data)</w:t>
       </w:r>
     </w:p>
     <w:p>
@@ -1037,7 +1013,7 @@
           <w:ilvl w:val="0"/>
           <w:numId w:val="0"/>
         </w:numPr>
-        <w:ind w:hanging="0"/>
+        <w:ind w:left="0" w:hanging="0"/>
         <w:rPr/>
       </w:pPr>
       <w:r>
@@ -1052,7 +1028,7 @@
           <w:ilvl w:val="0"/>
           <w:numId w:val="0"/>
         </w:numPr>
-        <w:ind w:hanging="0"/>
+        <w:ind w:left="0" w:hanging="0"/>
         <w:rPr/>
       </w:pPr>
       <w:r>
@@ -1073,7 +1049,7 @@
           <w:ilvl w:val="0"/>
           <w:numId w:val="0"/>
         </w:numPr>
-        <w:ind w:hanging="0"/>
+        <w:ind w:left="0" w:hanging="0"/>
         <w:rPr/>
       </w:pPr>
       <w:r>
@@ -1090,7 +1066,7 @@
           <w:ilvl w:val="0"/>
           <w:numId w:val="0"/>
         </w:numPr>
-        <w:ind w:hanging="0"/>
+        <w:ind w:left="0" w:hanging="0"/>
         <w:rPr/>
       </w:pPr>
       <w:r>
@@ -1108,7 +1084,7 @@
           <w:numId w:val="0"/>
         </w:numPr>
         <w:spacing w:before="0" w:after="283"/>
-        <w:ind w:hanging="0"/>
+        <w:ind w:left="0" w:hanging="0"/>
         <w:rPr/>
       </w:pPr>
       <w:r>
@@ -1334,7 +1310,7 @@
           <w:ilvl w:val="0"/>
           <w:numId w:val="0"/>
         </w:numPr>
-        <w:ind w:hanging="0"/>
+        <w:ind w:left="0" w:hanging="0"/>
         <w:rPr/>
       </w:pPr>
       <w:r>
@@ -1351,7 +1327,7 @@
           <w:ilvl w:val="0"/>
           <w:numId w:val="0"/>
         </w:numPr>
-        <w:ind w:hanging="0"/>
+        <w:ind w:left="0" w:hanging="0"/>
         <w:rPr/>
       </w:pPr>
       <w:r>
@@ -1368,7 +1344,7 @@
           <w:ilvl w:val="0"/>
           <w:numId w:val="0"/>
         </w:numPr>
-        <w:ind w:hanging="0"/>
+        <w:ind w:left="0" w:hanging="0"/>
         <w:rPr/>
       </w:pPr>
       <w:r>
@@ -1386,7 +1362,7 @@
           <w:numId w:val="0"/>
         </w:numPr>
         <w:spacing w:before="0" w:after="283"/>
-        <w:ind w:hanging="0"/>
+        <w:ind w:left="0" w:hanging="0"/>
         <w:rPr/>
       </w:pPr>
       <w:r>
@@ -1402,7 +1378,7 @@
           <w:numId w:val="0"/>
         </w:numPr>
         <w:spacing w:before="0" w:after="0"/>
-        <w:ind w:hanging="0"/>
+        <w:ind w:left="0" w:hanging="0"/>
         <w:rPr/>
       </w:pPr>
       <w:r>
@@ -1638,7 +1614,7 @@
           <w:ilvl w:val="0"/>
           <w:numId w:val="0"/>
         </w:numPr>
-        <w:ind w:hanging="0"/>
+        <w:ind w:left="0" w:hanging="0"/>
         <w:rPr/>
       </w:pPr>
       <w:r>
@@ -1655,7 +1631,7 @@
           <w:ilvl w:val="0"/>
           <w:numId w:val="0"/>
         </w:numPr>
-        <w:ind w:hanging="0"/>
+        <w:ind w:left="0" w:hanging="0"/>
         <w:rPr/>
       </w:pPr>
       <w:r>
@@ -1672,7 +1648,7 @@
           <w:ilvl w:val="0"/>
           <w:numId w:val="0"/>
         </w:numPr>
-        <w:ind w:hanging="0"/>
+        <w:ind w:left="0" w:hanging="0"/>
         <w:rPr/>
       </w:pPr>
       <w:r>
@@ -1689,7 +1665,7 @@
           <w:ilvl w:val="0"/>
           <w:numId w:val="0"/>
         </w:numPr>
-        <w:ind w:hanging="0"/>
+        <w:ind w:left="0" w:hanging="0"/>
         <w:rPr/>
       </w:pPr>
       <w:r>
@@ -1707,7 +1683,7 @@
           <w:numId w:val="0"/>
         </w:numPr>
         <w:spacing w:before="0" w:after="283"/>
-        <w:ind w:hanging="0"/>
+        <w:ind w:left="0" w:hanging="0"/>
         <w:rPr/>
       </w:pPr>
       <w:r>
@@ -1950,6 +1926,25 @@
     <w:p>
       <w:pPr>
         <w:pStyle w:val="TextBody"/>
+        <w:numPr>
+          <w:ilvl w:val="0"/>
+          <w:numId w:val="7"/>
+        </w:numPr>
+        <w:tabs>
+          <w:tab w:val="clear" w:pos="709"/>
+          <w:tab w:val="left" w:pos="0" w:leader="none"/>
+        </w:tabs>
+        <w:ind w:left="709" w:hanging="283"/>
+        <w:rPr/>
+      </w:pPr>
+      <w:r>
+        <w:rPr/>
+        <w:t>All options should be entered without string (single/double) quotes. Do not enter “unw” or "logFC,pvalue,degree" in the command line</w:t>
+      </w:r>
+    </w:p>
+    <w:p>
+      <w:pPr>
+        <w:pStyle w:val="TextBody"/>
         <w:rPr/>
       </w:pPr>
       <w:r>
@@ -2127,7 +2122,19 @@
       </w:pPr>
       <w:r>
         <w:rPr/>
-        <w:t>-l or --gene_statistics_list: Comma-separated list of statistics for score calculation (e.g., "logFC,pvalue,degree", "fdr,betweenness") (default: "logFC,pvalue,pagerank").</w:t>
+        <w:t>-l or --gene_statistics_list: Comma-separated list of statistics for score calculation (e.g., "logFC,pvalue,degree", "fdr,betweenness") (default: "</w:t>
+      </w:r>
+      <w:r>
+        <w:rPr/>
+        <w:t>logFC,</w:t>
+      </w:r>
+      <w:r>
+        <w:rPr/>
+        <w:t xml:space="preserve">fdr,betweenness"). </w:t>
+      </w:r>
+      <w:r>
+        <w:rPr/>
+        <w:t>Please remember to enter the value without quote marks, otherwise the error will be thrown. Right syntax: --gene_statistics_list logFC,pvalue,degree, not --gene_statistics_list “logFC,pvalue,degree”.</w:t>
       </w:r>
     </w:p>
     <w:p>
@@ -2591,7 +2598,7 @@
           <w:ilvl w:val="0"/>
           <w:numId w:val="0"/>
         </w:numPr>
-        <w:ind w:hanging="0"/>
+        <w:ind w:left="0" w:hanging="0"/>
         <w:rPr/>
       </w:pPr>
       <w:r>
@@ -2613,7 +2620,7 @@
           <w:numId w:val="0"/>
         </w:numPr>
         <w:spacing w:before="0" w:after="283"/>
-        <w:ind w:hanging="0"/>
+        <w:ind w:left="0" w:hanging="0"/>
         <w:rPr/>
       </w:pPr>
       <w:r>
@@ -2685,7 +2692,7 @@
           <w:ilvl w:val="0"/>
           <w:numId w:val="0"/>
         </w:numPr>
-        <w:ind w:hanging="0"/>
+        <w:ind w:left="0" w:hanging="0"/>
         <w:rPr/>
       </w:pPr>
       <w:r>
@@ -2721,7 +2728,7 @@
           <w:ilvl w:val="0"/>
           <w:numId w:val="0"/>
         </w:numPr>
-        <w:ind w:hanging="0"/>
+        <w:ind w:left="0" w:hanging="0"/>
         <w:rPr/>
       </w:pPr>
       <w:r>
@@ -2743,7 +2750,7 @@
           <w:numId w:val="0"/>
         </w:numPr>
         <w:spacing w:before="0" w:after="283"/>
-        <w:ind w:hanging="0"/>
+        <w:ind w:left="0" w:hanging="0"/>
         <w:rPr/>
       </w:pPr>
       <w:r>
@@ -2757,7 +2764,7 @@
           <w:ilvl w:val="0"/>
           <w:numId w:val="0"/>
         </w:numPr>
-        <w:ind w:hanging="0"/>
+        <w:ind w:left="0" w:hanging="0"/>
         <w:rPr/>
       </w:pPr>
       <w:r>

</xml_diff>